<commit_message>
Move some defaults behind showifdef; actually stop asking questions if screened out
</commit_message>
<xml_diff>
--- a/docassemble/USCISApplications/data/templates/Limited_Scope_Retainer.docx
+++ b/docassemble/USCISApplications/data/templates/Limited_Scope_Retainer.docx
@@ -625,14 +625,288 @@
         <w:t>ALL OF THE ABOVE IS UNDERSTOOD AND ACKNOWLEDGED</w:t>
       </w:r>
     </w:p>
-    <w:p>
-      <w:pPr>
-        <w:spacing w:line="18" w:lineRule="atLeast"/>
-        <w:rPr>
-          <w:rFonts w:asciiTheme="majorHAnsi" w:hAnsiTheme="majorHAnsi" w:cstheme="majorHAnsi"/>
-        </w:rPr>
-      </w:pPr>
-    </w:p>
+    <w:tbl>
+      <w:tblPr>
+        <w:tblStyle w:val="TableGrid"/>
+        <w:tblW w:w="0" w:type="auto"/>
+        <w:tblBorders>
+          <w:top w:val="none" w:sz="0" w:space="0" w:color="auto"/>
+          <w:left w:val="none" w:sz="0" w:space="0" w:color="auto"/>
+          <w:bottom w:val="none" w:sz="0" w:space="0" w:color="auto"/>
+          <w:right w:val="none" w:sz="0" w:space="0" w:color="auto"/>
+          <w:insideH w:val="none" w:sz="0" w:space="0" w:color="auto"/>
+          <w:insideV w:val="none" w:sz="0" w:space="0" w:color="auto"/>
+        </w:tblBorders>
+        <w:tblLook w:val="04A0" w:firstRow="1" w:lastRow="0" w:firstColumn="1" w:lastColumn="0" w:noHBand="0" w:noVBand="1"/>
+      </w:tblPr>
+      <w:tblGrid>
+        <w:gridCol w:w="5130"/>
+        <w:gridCol w:w="1350"/>
+        <w:gridCol w:w="3600"/>
+      </w:tblGrid>
+      <w:tr>
+        <w:tc>
+          <w:tcPr>
+            <w:tcW w:w="5130" w:type="dxa"/>
+            <w:tcBorders>
+              <w:bottom w:val="single" w:sz="4" w:space="0" w:color="auto"/>
+            </w:tcBorders>
+          </w:tcPr>
+          <w:p>
+            <w:pPr>
+              <w:spacing w:line="18" w:lineRule="atLeast"/>
+              <w:rPr>
+                <w:rFonts w:asciiTheme="majorHAnsi" w:hAnsiTheme="majorHAnsi" w:cstheme="majorHAnsi"/>
+              </w:rPr>
+            </w:pPr>
+            <w:proofErr w:type="gramStart"/>
+            <w:r>
+              <w:rPr>
+                <w:rFonts w:asciiTheme="majorHAnsi" w:hAnsiTheme="majorHAnsi" w:cstheme="majorHAnsi"/>
+                <w:lang w:val="es-419"/>
+              </w:rPr>
+              <w:t xml:space="preserve">{{ </w:t>
+            </w:r>
+            <w:proofErr w:type="spellStart"/>
+            <w:r>
+              <w:rPr>
+                <w:rFonts w:asciiTheme="majorHAnsi" w:hAnsiTheme="majorHAnsi" w:cstheme="majorHAnsi"/>
+                <w:lang w:val="es-419"/>
+              </w:rPr>
+              <w:t>users</w:t>
+            </w:r>
+            <w:proofErr w:type="spellEnd"/>
+            <w:proofErr w:type="gramEnd"/>
+            <w:r>
+              <w:rPr>
+                <w:rFonts w:asciiTheme="majorHAnsi" w:hAnsiTheme="majorHAnsi" w:cstheme="majorHAnsi"/>
+                <w:lang w:val="es-419"/>
+              </w:rPr>
+              <w:t>[i].</w:t>
+            </w:r>
+            <w:proofErr w:type="spellStart"/>
+            <w:r>
+              <w:rPr>
+                <w:rFonts w:asciiTheme="majorHAnsi" w:hAnsiTheme="majorHAnsi" w:cstheme="majorHAnsi"/>
+                <w:lang w:val="es-419"/>
+              </w:rPr>
+              <w:t>signature.show</w:t>
+            </w:r>
+            <w:proofErr w:type="spellEnd"/>
+            <w:r>
+              <w:rPr>
+                <w:rFonts w:asciiTheme="majorHAnsi" w:hAnsiTheme="majorHAnsi" w:cstheme="majorHAnsi"/>
+                <w:lang w:val="es-419"/>
+              </w:rPr>
+              <w:t>(</w:t>
+            </w:r>
+            <w:proofErr w:type="spellStart"/>
+            <w:r>
+              <w:rPr>
+                <w:rFonts w:asciiTheme="majorHAnsi" w:hAnsiTheme="majorHAnsi" w:cstheme="majorHAnsi"/>
+                <w:lang w:val="es-419"/>
+              </w:rPr>
+              <w:t>width</w:t>
+            </w:r>
+            <w:proofErr w:type="spellEnd"/>
+            <w:r>
+              <w:rPr>
+                <w:rFonts w:asciiTheme="majorHAnsi" w:hAnsiTheme="majorHAnsi" w:cstheme="majorHAnsi"/>
+                <w:lang w:val="es-419"/>
+              </w:rPr>
+              <w:t>="1in") }}</w:t>
+            </w:r>
+          </w:p>
+        </w:tc>
+        <w:tc>
+          <w:tcPr>
+            <w:tcW w:w="1350" w:type="dxa"/>
+          </w:tcPr>
+          <w:p>
+            <w:pPr>
+              <w:spacing w:line="18" w:lineRule="atLeast"/>
+              <w:rPr>
+                <w:rFonts w:asciiTheme="majorHAnsi" w:hAnsiTheme="majorHAnsi" w:cstheme="majorHAnsi"/>
+              </w:rPr>
+            </w:pPr>
+          </w:p>
+        </w:tc>
+        <w:tc>
+          <w:tcPr>
+            <w:tcW w:w="3600" w:type="dxa"/>
+            <w:tcBorders>
+              <w:bottom w:val="single" w:sz="4" w:space="0" w:color="auto"/>
+            </w:tcBorders>
+          </w:tcPr>
+          <w:p>
+            <w:pPr>
+              <w:spacing w:line="18" w:lineRule="atLeast"/>
+              <w:rPr>
+                <w:rFonts w:asciiTheme="majorHAnsi" w:hAnsiTheme="majorHAnsi" w:cstheme="majorHAnsi"/>
+              </w:rPr>
+            </w:pPr>
+            <w:r>
+              <w:rPr>
+                <w:rFonts w:asciiTheme="majorHAnsi" w:hAnsiTheme="majorHAnsi" w:cstheme="majorHAnsi"/>
+              </w:rPr>
+              <w:t>{{ today() }}</w:t>
+            </w:r>
+          </w:p>
+        </w:tc>
+      </w:tr>
+      <w:tr>
+        <w:tc>
+          <w:tcPr>
+            <w:tcW w:w="5130" w:type="dxa"/>
+            <w:tcBorders>
+              <w:top w:val="single" w:sz="4" w:space="0" w:color="auto"/>
+            </w:tcBorders>
+          </w:tcPr>
+          <w:p>
+            <w:pPr>
+              <w:spacing w:line="18" w:lineRule="atLeast"/>
+              <w:rPr>
+                <w:rFonts w:asciiTheme="majorHAnsi" w:hAnsiTheme="majorHAnsi" w:cstheme="majorHAnsi"/>
+              </w:rPr>
+            </w:pPr>
+            <w:proofErr w:type="gramStart"/>
+            <w:r>
+              <w:rPr>
+                <w:rFonts w:asciiTheme="majorHAnsi" w:hAnsiTheme="majorHAnsi" w:cstheme="majorHAnsi"/>
+                <w:u w:val="single"/>
+                <w:lang w:val="es-419"/>
+              </w:rPr>
+              <w:t xml:space="preserve">{{ </w:t>
+            </w:r>
+            <w:proofErr w:type="spellStart"/>
+            <w:r>
+              <w:rPr>
+                <w:rFonts w:asciiTheme="majorHAnsi" w:hAnsiTheme="majorHAnsi" w:cstheme="majorHAnsi"/>
+                <w:u w:val="single"/>
+                <w:lang w:val="es-419"/>
+              </w:rPr>
+              <w:t>users</w:t>
+            </w:r>
+            <w:proofErr w:type="spellEnd"/>
+            <w:proofErr w:type="gramEnd"/>
+            <w:r>
+              <w:rPr>
+                <w:rFonts w:asciiTheme="majorHAnsi" w:hAnsiTheme="majorHAnsi" w:cstheme="majorHAnsi"/>
+                <w:u w:val="single"/>
+                <w:lang w:val="es-419"/>
+              </w:rPr>
+              <w:t>[i] }}</w:t>
+            </w:r>
+            <w:r>
+              <w:rPr>
+                <w:rFonts w:asciiTheme="majorHAnsi" w:hAnsiTheme="majorHAnsi" w:cstheme="majorHAnsi"/>
+                <w:lang w:val="es-419"/>
+              </w:rPr>
+              <w:t xml:space="preserve">{% </w:t>
+            </w:r>
+            <w:proofErr w:type="spellStart"/>
+            <w:r>
+              <w:rPr>
+                <w:rFonts w:asciiTheme="majorHAnsi" w:hAnsiTheme="majorHAnsi" w:cstheme="majorHAnsi"/>
+                <w:lang w:val="es-419"/>
+              </w:rPr>
+              <w:t>if</w:t>
+            </w:r>
+            <w:proofErr w:type="spellEnd"/>
+            <w:r>
+              <w:rPr>
+                <w:rFonts w:asciiTheme="majorHAnsi" w:hAnsiTheme="majorHAnsi" w:cstheme="majorHAnsi"/>
+                <w:lang w:val="es-419"/>
+              </w:rPr>
+              <w:t xml:space="preserve"> i == 0 %} {{ </w:t>
+            </w:r>
+            <w:proofErr w:type="spellStart"/>
+            <w:r>
+              <w:rPr>
+                <w:rFonts w:asciiTheme="majorHAnsi" w:hAnsiTheme="majorHAnsi" w:cstheme="majorHAnsi"/>
+                <w:lang w:val="es-419"/>
+              </w:rPr>
+              <w:t>comma_and_list</w:t>
+            </w:r>
+            <w:proofErr w:type="spellEnd"/>
+            <w:r>
+              <w:rPr>
+                <w:rFonts w:asciiTheme="majorHAnsi" w:hAnsiTheme="majorHAnsi" w:cstheme="majorHAnsi"/>
+                <w:lang w:val="es-419"/>
+              </w:rPr>
+              <w:t>(</w:t>
+            </w:r>
+            <w:proofErr w:type="spellStart"/>
+            <w:r>
+              <w:rPr>
+                <w:rFonts w:asciiTheme="majorHAnsi" w:hAnsiTheme="majorHAnsi" w:cstheme="majorHAnsi"/>
+                <w:lang w:val="es-419"/>
+              </w:rPr>
+              <w:t>children_for_retainer</w:t>
+            </w:r>
+            <w:proofErr w:type="spellEnd"/>
+            <w:r>
+              <w:rPr>
+                <w:rFonts w:asciiTheme="majorHAnsi" w:hAnsiTheme="majorHAnsi" w:cstheme="majorHAnsi"/>
+                <w:lang w:val="es-419"/>
+              </w:rPr>
+              <w:t xml:space="preserve">) }}{% </w:t>
+            </w:r>
+            <w:proofErr w:type="spellStart"/>
+            <w:r>
+              <w:rPr>
+                <w:rFonts w:asciiTheme="majorHAnsi" w:hAnsiTheme="majorHAnsi" w:cstheme="majorHAnsi"/>
+                <w:lang w:val="es-419"/>
+              </w:rPr>
+              <w:t>endif</w:t>
+            </w:r>
+            <w:proofErr w:type="spellEnd"/>
+            <w:r>
+              <w:rPr>
+                <w:rFonts w:asciiTheme="majorHAnsi" w:hAnsiTheme="majorHAnsi" w:cstheme="majorHAnsi"/>
+                <w:lang w:val="es-419"/>
+              </w:rPr>
+              <w:t xml:space="preserve"> %}</w:t>
+            </w:r>
+          </w:p>
+        </w:tc>
+        <w:tc>
+          <w:tcPr>
+            <w:tcW w:w="1350" w:type="dxa"/>
+          </w:tcPr>
+          <w:p>
+            <w:pPr>
+              <w:spacing w:line="18" w:lineRule="atLeast"/>
+              <w:rPr>
+                <w:rFonts w:asciiTheme="majorHAnsi" w:hAnsiTheme="majorHAnsi" w:cstheme="majorHAnsi"/>
+              </w:rPr>
+            </w:pPr>
+          </w:p>
+        </w:tc>
+        <w:tc>
+          <w:tcPr>
+            <w:tcW w:w="3600" w:type="dxa"/>
+            <w:tcBorders>
+              <w:top w:val="single" w:sz="4" w:space="0" w:color="auto"/>
+            </w:tcBorders>
+          </w:tcPr>
+          <w:p>
+            <w:pPr>
+              <w:spacing w:line="18" w:lineRule="atLeast"/>
+              <w:rPr>
+                <w:rFonts w:asciiTheme="majorHAnsi" w:hAnsiTheme="majorHAnsi" w:cstheme="majorHAnsi"/>
+              </w:rPr>
+            </w:pPr>
+            <w:r>
+              <w:rPr>
+                <w:rFonts w:asciiTheme="majorHAnsi" w:hAnsiTheme="majorHAnsi" w:cstheme="majorHAnsi"/>
+              </w:rPr>
+              <w:t>Date</w:t>
+            </w:r>
+          </w:p>
+        </w:tc>
+      </w:tr>
+    </w:tbl>
     <w:p>
       <w:pPr>
         <w:tabs>
@@ -640,350 +914,46 @@
         </w:tabs>
         <w:spacing w:line="18" w:lineRule="atLeast"/>
         <w:rPr>
-          <w:rFonts w:asciiTheme="majorHAnsi" w:hAnsiTheme="majorHAnsi" w:cstheme="majorHAnsi"/>
-          <w:lang w:val="es-419"/>
-        </w:rPr>
-      </w:pPr>
-      <w:proofErr w:type="gramStart"/>
-      <w:r>
-        <w:rPr>
-          <w:rFonts w:asciiTheme="majorHAnsi" w:hAnsiTheme="majorHAnsi" w:cstheme="majorHAnsi"/>
-          <w:u w:val="single"/>
-          <w:lang w:val="es-419"/>
-        </w:rPr>
-        <w:t xml:space="preserve">{{ </w:t>
-      </w:r>
-      <w:proofErr w:type="spellStart"/>
-      <w:r>
-        <w:rPr>
-          <w:rFonts w:asciiTheme="majorHAnsi" w:hAnsiTheme="majorHAnsi" w:cstheme="majorHAnsi"/>
-          <w:u w:val="single"/>
-          <w:lang w:val="es-419"/>
-        </w:rPr>
-        <w:t>users</w:t>
-      </w:r>
-      <w:proofErr w:type="spellEnd"/>
-      <w:proofErr w:type="gramEnd"/>
-      <w:r>
-        <w:rPr>
-          <w:rFonts w:asciiTheme="majorHAnsi" w:hAnsiTheme="majorHAnsi" w:cstheme="majorHAnsi"/>
-          <w:u w:val="single"/>
-          <w:lang w:val="es-419"/>
-        </w:rPr>
-        <w:t xml:space="preserve">[i] }} </w:t>
-      </w:r>
-      <w:r>
-        <w:rPr>
-          <w:rFonts w:asciiTheme="majorHAnsi" w:hAnsiTheme="majorHAnsi" w:cstheme="majorHAnsi"/>
-          <w:lang w:val="es-419"/>
-        </w:rPr>
-        <w:tab/>
-      </w:r>
-    </w:p>
-    <w:p>
-      <w:pPr>
-        <w:spacing w:line="18" w:lineRule="atLeast"/>
-        <w:rPr>
-          <w:rFonts w:asciiTheme="majorHAnsi" w:hAnsiTheme="majorHAnsi" w:cstheme="majorHAnsi"/>
-          <w:lang w:val="es-419"/>
-        </w:rPr>
-      </w:pPr>
-      <w:proofErr w:type="spellStart"/>
-      <w:proofErr w:type="gramStart"/>
-      <w:r>
-        <w:rPr>
-          <w:rFonts w:asciiTheme="majorHAnsi" w:hAnsiTheme="majorHAnsi" w:cstheme="majorHAnsi"/>
-          <w:lang w:val="es-419"/>
-        </w:rPr>
-        <w:t>Name</w:t>
-      </w:r>
-      <w:proofErr w:type="spellEnd"/>
-      <w:r>
-        <w:rPr>
-          <w:rFonts w:asciiTheme="majorHAnsi" w:hAnsiTheme="majorHAnsi" w:cstheme="majorHAnsi"/>
-          <w:lang w:val="es-419"/>
-        </w:rPr>
-        <w:t>{</w:t>
-      </w:r>
-      <w:proofErr w:type="gramEnd"/>
-      <w:r>
-        <w:rPr>
-          <w:rFonts w:asciiTheme="majorHAnsi" w:hAnsiTheme="majorHAnsi" w:cstheme="majorHAnsi"/>
-          <w:lang w:val="es-419"/>
-        </w:rPr>
-        <w:t xml:space="preserve">% </w:t>
-      </w:r>
-      <w:proofErr w:type="spellStart"/>
-      <w:r>
-        <w:rPr>
-          <w:rFonts w:asciiTheme="majorHAnsi" w:hAnsiTheme="majorHAnsi" w:cstheme="majorHAnsi"/>
-          <w:lang w:val="es-419"/>
-        </w:rPr>
-        <w:t>if</w:t>
-      </w:r>
-      <w:proofErr w:type="spellEnd"/>
-      <w:r>
-        <w:rPr>
-          <w:rFonts w:asciiTheme="majorHAnsi" w:hAnsiTheme="majorHAnsi" w:cstheme="majorHAnsi"/>
-          <w:lang w:val="es-419"/>
-        </w:rPr>
-        <w:t xml:space="preserve"> i == 0</w:t>
-      </w:r>
-      <w:r>
-        <w:rPr>
-          <w:rFonts w:asciiTheme="majorHAnsi" w:hAnsiTheme="majorHAnsi" w:cstheme="majorHAnsi"/>
-          <w:lang w:val="es-419"/>
-        </w:rPr>
-        <w:t xml:space="preserve"> %} {{ </w:t>
-      </w:r>
-      <w:proofErr w:type="spellStart"/>
-      <w:r>
-        <w:rPr>
-          <w:rFonts w:asciiTheme="majorHAnsi" w:hAnsiTheme="majorHAnsi" w:cstheme="majorHAnsi"/>
-          <w:lang w:val="es-419"/>
-        </w:rPr>
-        <w:t>comma_and_list</w:t>
-      </w:r>
-      <w:proofErr w:type="spellEnd"/>
-      <w:r>
-        <w:rPr>
-          <w:rFonts w:asciiTheme="majorHAnsi" w:hAnsiTheme="majorHAnsi" w:cstheme="majorHAnsi"/>
-          <w:lang w:val="es-419"/>
-        </w:rPr>
-        <w:t>(</w:t>
-      </w:r>
-      <w:proofErr w:type="spellStart"/>
-      <w:r>
-        <w:rPr>
-          <w:rFonts w:asciiTheme="majorHAnsi" w:hAnsiTheme="majorHAnsi" w:cstheme="majorHAnsi"/>
-          <w:lang w:val="es-419"/>
-        </w:rPr>
-        <w:t>children_for_retainer</w:t>
-      </w:r>
-      <w:proofErr w:type="spellEnd"/>
-      <w:r>
-        <w:rPr>
-          <w:rFonts w:asciiTheme="majorHAnsi" w:hAnsiTheme="majorHAnsi" w:cstheme="majorHAnsi"/>
-          <w:lang w:val="es-419"/>
-        </w:rPr>
-        <w:t xml:space="preserve">) }}{% </w:t>
-      </w:r>
-      <w:proofErr w:type="spellStart"/>
-      <w:r>
-        <w:rPr>
-          <w:rFonts w:asciiTheme="majorHAnsi" w:hAnsiTheme="majorHAnsi" w:cstheme="majorHAnsi"/>
-          <w:lang w:val="es-419"/>
-        </w:rPr>
-        <w:t>endif</w:t>
-      </w:r>
-      <w:proofErr w:type="spellEnd"/>
-      <w:r>
-        <w:rPr>
-          <w:rFonts w:asciiTheme="majorHAnsi" w:hAnsiTheme="majorHAnsi" w:cstheme="majorHAnsi"/>
-          <w:lang w:val="es-419"/>
-        </w:rPr>
-        <w:t xml:space="preserve"> %}</w:t>
-      </w:r>
-      <w:r>
-        <w:rPr>
-          <w:rFonts w:asciiTheme="majorHAnsi" w:hAnsiTheme="majorHAnsi" w:cstheme="majorHAnsi"/>
-          <w:lang w:val="es-419"/>
-        </w:rPr>
-        <w:t xml:space="preserve"> </w:t>
-      </w:r>
-    </w:p>
-    <w:p>
-      <w:pPr>
-        <w:spacing w:line="18" w:lineRule="atLeast"/>
-        <w:rPr>
-          <w:rFonts w:asciiTheme="majorHAnsi" w:hAnsiTheme="majorHAnsi" w:cstheme="majorHAnsi"/>
-          <w:lang w:val="es-419"/>
-        </w:rPr>
-      </w:pPr>
-    </w:p>
-    <w:p>
-      <w:pPr>
-        <w:spacing w:line="18" w:lineRule="atLeast"/>
-        <w:rPr>
-          <w:rFonts w:asciiTheme="majorHAnsi" w:hAnsiTheme="majorHAnsi" w:cstheme="majorHAnsi"/>
-          <w:lang w:val="es-419"/>
-        </w:rPr>
-      </w:pPr>
-      <w:proofErr w:type="gramStart"/>
-      <w:r>
-        <w:rPr>
-          <w:rFonts w:asciiTheme="majorHAnsi" w:hAnsiTheme="majorHAnsi" w:cstheme="majorHAnsi"/>
-          <w:lang w:val="es-419"/>
-        </w:rPr>
-        <w:t xml:space="preserve">{{ </w:t>
-      </w:r>
-      <w:proofErr w:type="spellStart"/>
-      <w:r>
-        <w:rPr>
-          <w:rFonts w:asciiTheme="majorHAnsi" w:hAnsiTheme="majorHAnsi" w:cstheme="majorHAnsi"/>
-          <w:lang w:val="es-419"/>
-        </w:rPr>
-        <w:t>users</w:t>
-      </w:r>
-      <w:proofErr w:type="spellEnd"/>
-      <w:proofErr w:type="gramEnd"/>
-      <w:r>
-        <w:rPr>
-          <w:rFonts w:asciiTheme="majorHAnsi" w:hAnsiTheme="majorHAnsi" w:cstheme="majorHAnsi"/>
-          <w:lang w:val="es-419"/>
-        </w:rPr>
-        <w:t>[i].</w:t>
-      </w:r>
-      <w:proofErr w:type="spellStart"/>
-      <w:r>
-        <w:rPr>
-          <w:rFonts w:asciiTheme="majorHAnsi" w:hAnsiTheme="majorHAnsi" w:cstheme="majorHAnsi"/>
-          <w:lang w:val="es-419"/>
-        </w:rPr>
-        <w:t>signature</w:t>
-      </w:r>
-      <w:r>
-        <w:rPr>
-          <w:rFonts w:asciiTheme="majorHAnsi" w:hAnsiTheme="majorHAnsi" w:cstheme="majorHAnsi"/>
-          <w:lang w:val="es-419"/>
-        </w:rPr>
-        <w:t>.show</w:t>
-      </w:r>
-      <w:proofErr w:type="spellEnd"/>
-      <w:r>
-        <w:rPr>
-          <w:rFonts w:asciiTheme="majorHAnsi" w:hAnsiTheme="majorHAnsi" w:cstheme="majorHAnsi"/>
-          <w:lang w:val="es-419"/>
-        </w:rPr>
-        <w:t>(</w:t>
-      </w:r>
-      <w:proofErr w:type="spellStart"/>
-      <w:r>
-        <w:rPr>
-          <w:rFonts w:asciiTheme="majorHAnsi" w:hAnsiTheme="majorHAnsi" w:cstheme="majorHAnsi"/>
-          <w:lang w:val="es-419"/>
-        </w:rPr>
-        <w:t>width</w:t>
-      </w:r>
-      <w:proofErr w:type="spellEnd"/>
-      <w:r>
-        <w:rPr>
-          <w:rFonts w:asciiTheme="majorHAnsi" w:hAnsiTheme="majorHAnsi" w:cstheme="majorHAnsi"/>
-          <w:lang w:val="es-419"/>
-        </w:rPr>
-        <w:t>="</w:t>
-      </w:r>
-      <w:r>
-        <w:rPr>
-          <w:rFonts w:asciiTheme="majorHAnsi" w:hAnsiTheme="majorHAnsi" w:cstheme="majorHAnsi"/>
-          <w:lang w:val="es-419"/>
-        </w:rPr>
-        <w:t>1</w:t>
-      </w:r>
-      <w:r>
-        <w:rPr>
-          <w:rFonts w:asciiTheme="majorHAnsi" w:hAnsiTheme="majorHAnsi" w:cstheme="majorHAnsi"/>
-          <w:lang w:val="es-419"/>
-        </w:rPr>
-        <w:t>in"</w:t>
-      </w:r>
-      <w:r>
-        <w:rPr>
-          <w:rFonts w:asciiTheme="majorHAnsi" w:hAnsiTheme="majorHAnsi" w:cstheme="majorHAnsi"/>
-          <w:lang w:val="es-419"/>
-        </w:rPr>
-        <w:t>)</w:t>
-      </w:r>
-      <w:r>
-        <w:rPr>
-          <w:rFonts w:asciiTheme="majorHAnsi" w:hAnsiTheme="majorHAnsi" w:cstheme="majorHAnsi"/>
-          <w:lang w:val="es-419"/>
-        </w:rPr>
-        <w:t xml:space="preserve"> }}</w:t>
-      </w:r>
-      <w:r>
-        <w:rPr>
-          <w:rFonts w:asciiTheme="majorHAnsi" w:hAnsiTheme="majorHAnsi" w:cstheme="majorHAnsi"/>
-          <w:lang w:val="es-419"/>
-        </w:rPr>
-        <w:tab/>
-      </w:r>
-      <w:r>
-        <w:rPr>
-          <w:rFonts w:asciiTheme="majorHAnsi" w:hAnsiTheme="majorHAnsi" w:cstheme="majorHAnsi"/>
-          <w:lang w:val="es-419"/>
-        </w:rPr>
-        <w:tab/>
-      </w:r>
-      <w:r>
-        <w:rPr>
-          <w:rFonts w:asciiTheme="majorHAnsi" w:hAnsiTheme="majorHAnsi" w:cstheme="majorHAnsi"/>
-          <w:lang w:val="es-419"/>
-        </w:rPr>
-        <w:t xml:space="preserve">                                     </w:t>
-      </w:r>
-      <w:r>
-        <w:rPr>
-          <w:rFonts w:asciiTheme="majorHAnsi" w:hAnsiTheme="majorHAnsi" w:cstheme="majorHAnsi"/>
-          <w:u w:val="single"/>
-          <w:lang w:val="es-419"/>
-        </w:rPr>
-        <w:t xml:space="preserve">{{  </w:t>
-      </w:r>
-      <w:proofErr w:type="spellStart"/>
-      <w:r>
-        <w:rPr>
-          <w:rFonts w:asciiTheme="majorHAnsi" w:hAnsiTheme="majorHAnsi" w:cstheme="majorHAnsi"/>
-          <w:u w:val="single"/>
-          <w:lang w:val="es-419"/>
-        </w:rPr>
-        <w:t>today</w:t>
-      </w:r>
-      <w:proofErr w:type="spellEnd"/>
-      <w:r>
-        <w:rPr>
-          <w:rFonts w:asciiTheme="majorHAnsi" w:hAnsiTheme="majorHAnsi" w:cstheme="majorHAnsi"/>
-          <w:u w:val="single"/>
-          <w:lang w:val="es-419"/>
-        </w:rPr>
-        <w:t>() }}</w:t>
-      </w:r>
-      <w:r>
-        <w:rPr>
-          <w:rFonts w:asciiTheme="majorHAnsi" w:hAnsiTheme="majorHAnsi" w:cstheme="majorHAnsi"/>
-          <w:u w:val="single"/>
-          <w:lang w:val="es-419"/>
-        </w:rPr>
-        <w:tab/>
-      </w:r>
-    </w:p>
-    <w:p>
-      <w:pPr>
-        <w:spacing w:line="18" w:lineRule="atLeast"/>
-        <w:rPr>
-          <w:rFonts w:asciiTheme="majorHAnsi" w:hAnsiTheme="majorHAnsi" w:cstheme="majorHAnsi"/>
-          <w:lang w:val="es-419"/>
-        </w:rPr>
-      </w:pPr>
-      <w:proofErr w:type="spellStart"/>
-      <w:r>
-        <w:rPr>
-          <w:rFonts w:asciiTheme="majorHAnsi" w:hAnsiTheme="majorHAnsi" w:cstheme="majorHAnsi"/>
-          <w:lang w:val="es-419"/>
-        </w:rPr>
-        <w:t>Signature</w:t>
-      </w:r>
-      <w:proofErr w:type="spellEnd"/>
-      <w:r>
-        <w:rPr>
-          <w:rFonts w:asciiTheme="majorHAnsi" w:hAnsiTheme="majorHAnsi" w:cstheme="majorHAnsi"/>
-          <w:lang w:val="es-419"/>
-        </w:rPr>
-        <w:t xml:space="preserve">                                                                                 Date</w:t>
-      </w:r>
-    </w:p>
-    <w:p>
-      <w:pPr>
+          <w:rFonts w:asciiTheme="majorHAnsi" w:hAnsiTheme="majorHAnsi" w:cstheme="majorBidi"/>
+          <w:b/>
+          <w:bCs/>
+          <w:color w:val="202124"/>
+          <w:sz w:val="26"/>
+          <w:szCs w:val="26"/>
+          <w:lang w:val="es-419"/>
+        </w:rPr>
+      </w:pPr>
+    </w:p>
+    <w:p>
+      <w:pPr>
+        <w:rPr>
+          <w:rFonts w:asciiTheme="majorHAnsi" w:hAnsiTheme="majorHAnsi" w:cstheme="majorBidi"/>
+          <w:b/>
+          <w:bCs/>
+          <w:color w:val="202124"/>
+          <w:sz w:val="26"/>
+          <w:szCs w:val="26"/>
+          <w:lang w:val="es-419"/>
+        </w:rPr>
+      </w:pPr>
+      <w:r>
+        <w:rPr>
+          <w:rFonts w:asciiTheme="majorHAnsi" w:hAnsiTheme="majorHAnsi" w:cstheme="majorBidi"/>
+          <w:b/>
+          <w:bCs/>
+          <w:color w:val="202124"/>
+          <w:sz w:val="26"/>
+          <w:szCs w:val="26"/>
+          <w:lang w:val="es-419"/>
+        </w:rPr>
+        <w:br w:type="page"/>
+      </w:r>
+    </w:p>
+    <w:p>
+      <w:pPr>
+        <w:tabs>
+          <w:tab w:val="left" w:pos="3504"/>
+        </w:tabs>
         <w:spacing w:line="18" w:lineRule="atLeast"/>
         <w:rPr>
           <w:rFonts w:asciiTheme="majorHAnsi" w:hAnsiTheme="majorHAnsi" w:cstheme="majorHAnsi"/>
@@ -1723,7 +1693,17 @@
           <w:color w:val="202124"/>
           <w:lang w:val="es-419"/>
         </w:rPr>
-        <w:t xml:space="preserve"> sobre mi caso puede ser </w:t>
+        <w:t xml:space="preserve"> sobre mi caso pued</w:t>
+      </w:r>
+      <w:bookmarkStart w:id="0" w:name="_GoBack"/>
+      <w:bookmarkEnd w:id="0"/>
+      <w:r>
+        <w:rPr>
+          <w:rFonts w:asciiTheme="majorHAnsi" w:hAnsiTheme="majorHAnsi" w:cstheme="majorBidi"/>
+          <w:color w:val="202124"/>
+          <w:lang w:val="es-419"/>
+        </w:rPr>
+        <w:t xml:space="preserve">e ser </w:t>
       </w:r>
       <w:r>
         <w:rPr>
@@ -2304,376 +2284,298 @@
         <w:t>TODO LO ANTERIOR ES ENTENDIDO Y COMPRENDIDO</w:t>
       </w:r>
     </w:p>
-    <w:p>
-      <w:pPr>
-        <w:tabs>
-          <w:tab w:val="left" w:pos="3504"/>
-        </w:tabs>
+    <w:tbl>
+      <w:tblPr>
+        <w:tblStyle w:val="TableGrid"/>
+        <w:tblW w:w="0" w:type="auto"/>
+        <w:tblBorders>
+          <w:top w:val="none" w:sz="0" w:space="0" w:color="auto"/>
+          <w:left w:val="none" w:sz="0" w:space="0" w:color="auto"/>
+          <w:bottom w:val="none" w:sz="0" w:space="0" w:color="auto"/>
+          <w:right w:val="none" w:sz="0" w:space="0" w:color="auto"/>
+          <w:insideH w:val="none" w:sz="0" w:space="0" w:color="auto"/>
+          <w:insideV w:val="none" w:sz="0" w:space="0" w:color="auto"/>
+        </w:tblBorders>
+        <w:tblLook w:val="04A0" w:firstRow="1" w:lastRow="0" w:firstColumn="1" w:lastColumn="0" w:noHBand="0" w:noVBand="1"/>
+      </w:tblPr>
+      <w:tblGrid>
+        <w:gridCol w:w="5130"/>
+        <w:gridCol w:w="1766"/>
+        <w:gridCol w:w="3184"/>
+      </w:tblGrid>
+      <w:tr>
+        <w:tc>
+          <w:tcPr>
+            <w:tcW w:w="5130" w:type="dxa"/>
+            <w:tcBorders>
+              <w:bottom w:val="single" w:sz="4" w:space="0" w:color="auto"/>
+            </w:tcBorders>
+          </w:tcPr>
+          <w:p>
+            <w:pPr>
+              <w:spacing w:line="18" w:lineRule="atLeast"/>
+              <w:rPr>
+                <w:rFonts w:asciiTheme="majorHAnsi" w:hAnsiTheme="majorHAnsi" w:cstheme="majorHAnsi"/>
+              </w:rPr>
+            </w:pPr>
+            <w:proofErr w:type="gramStart"/>
+            <w:r>
+              <w:rPr>
+                <w:rFonts w:asciiTheme="majorHAnsi" w:hAnsiTheme="majorHAnsi" w:cstheme="majorHAnsi"/>
+                <w:lang w:val="es-419"/>
+              </w:rPr>
+              <w:t xml:space="preserve">{{ </w:t>
+            </w:r>
+            <w:proofErr w:type="spellStart"/>
+            <w:r>
+              <w:rPr>
+                <w:rFonts w:asciiTheme="majorHAnsi" w:hAnsiTheme="majorHAnsi" w:cstheme="majorHAnsi"/>
+                <w:lang w:val="es-419"/>
+              </w:rPr>
+              <w:t>users</w:t>
+            </w:r>
+            <w:proofErr w:type="spellEnd"/>
+            <w:proofErr w:type="gramEnd"/>
+            <w:r>
+              <w:rPr>
+                <w:rFonts w:asciiTheme="majorHAnsi" w:hAnsiTheme="majorHAnsi" w:cstheme="majorHAnsi"/>
+                <w:lang w:val="es-419"/>
+              </w:rPr>
+              <w:t>[i].</w:t>
+            </w:r>
+            <w:proofErr w:type="spellStart"/>
+            <w:r>
+              <w:rPr>
+                <w:rFonts w:asciiTheme="majorHAnsi" w:hAnsiTheme="majorHAnsi" w:cstheme="majorHAnsi"/>
+                <w:lang w:val="es-419"/>
+              </w:rPr>
+              <w:t>signature.show</w:t>
+            </w:r>
+            <w:proofErr w:type="spellEnd"/>
+            <w:r>
+              <w:rPr>
+                <w:rFonts w:asciiTheme="majorHAnsi" w:hAnsiTheme="majorHAnsi" w:cstheme="majorHAnsi"/>
+                <w:lang w:val="es-419"/>
+              </w:rPr>
+              <w:t>(</w:t>
+            </w:r>
+            <w:proofErr w:type="spellStart"/>
+            <w:r>
+              <w:rPr>
+                <w:rFonts w:asciiTheme="majorHAnsi" w:hAnsiTheme="majorHAnsi" w:cstheme="majorHAnsi"/>
+                <w:lang w:val="es-419"/>
+              </w:rPr>
+              <w:t>width</w:t>
+            </w:r>
+            <w:proofErr w:type="spellEnd"/>
+            <w:r>
+              <w:rPr>
+                <w:rFonts w:asciiTheme="majorHAnsi" w:hAnsiTheme="majorHAnsi" w:cstheme="majorHAnsi"/>
+                <w:lang w:val="es-419"/>
+              </w:rPr>
+              <w:t>="1in") }}</w:t>
+            </w:r>
+          </w:p>
+        </w:tc>
+        <w:tc>
+          <w:tcPr>
+            <w:tcW w:w="1766" w:type="dxa"/>
+          </w:tcPr>
+          <w:p>
+            <w:pPr>
+              <w:spacing w:line="18" w:lineRule="atLeast"/>
+              <w:rPr>
+                <w:rFonts w:asciiTheme="majorHAnsi" w:hAnsiTheme="majorHAnsi" w:cstheme="majorHAnsi"/>
+              </w:rPr>
+            </w:pPr>
+          </w:p>
+        </w:tc>
+        <w:tc>
+          <w:tcPr>
+            <w:tcW w:w="3184" w:type="dxa"/>
+            <w:tcBorders>
+              <w:bottom w:val="single" w:sz="4" w:space="0" w:color="auto"/>
+            </w:tcBorders>
+          </w:tcPr>
+          <w:p>
+            <w:pPr>
+              <w:spacing w:line="18" w:lineRule="atLeast"/>
+              <w:rPr>
+                <w:rFonts w:asciiTheme="majorHAnsi" w:hAnsiTheme="majorHAnsi" w:cstheme="majorHAnsi"/>
+              </w:rPr>
+            </w:pPr>
+            <w:r>
+              <w:rPr>
+                <w:rFonts w:asciiTheme="majorHAnsi" w:hAnsiTheme="majorHAnsi" w:cstheme="majorHAnsi"/>
+              </w:rPr>
+              <w:t>{{ today() }}</w:t>
+            </w:r>
+          </w:p>
+        </w:tc>
+      </w:tr>
+      <w:tr>
+        <w:tc>
+          <w:tcPr>
+            <w:tcW w:w="5130" w:type="dxa"/>
+            <w:tcBorders>
+              <w:top w:val="single" w:sz="4" w:space="0" w:color="auto"/>
+            </w:tcBorders>
+          </w:tcPr>
+          <w:p>
+            <w:pPr>
+              <w:spacing w:line="18" w:lineRule="atLeast"/>
+              <w:rPr>
+                <w:rFonts w:asciiTheme="majorHAnsi" w:hAnsiTheme="majorHAnsi" w:cstheme="majorHAnsi"/>
+              </w:rPr>
+            </w:pPr>
+            <w:proofErr w:type="gramStart"/>
+            <w:r>
+              <w:rPr>
+                <w:rFonts w:asciiTheme="majorHAnsi" w:hAnsiTheme="majorHAnsi" w:cstheme="majorHAnsi"/>
+                <w:u w:val="single"/>
+                <w:lang w:val="es-419"/>
+              </w:rPr>
+              <w:t xml:space="preserve">{{ </w:t>
+            </w:r>
+            <w:proofErr w:type="spellStart"/>
+            <w:r>
+              <w:rPr>
+                <w:rFonts w:asciiTheme="majorHAnsi" w:hAnsiTheme="majorHAnsi" w:cstheme="majorHAnsi"/>
+                <w:u w:val="single"/>
+                <w:lang w:val="es-419"/>
+              </w:rPr>
+              <w:t>users</w:t>
+            </w:r>
+            <w:proofErr w:type="spellEnd"/>
+            <w:proofErr w:type="gramEnd"/>
+            <w:r>
+              <w:rPr>
+                <w:rFonts w:asciiTheme="majorHAnsi" w:hAnsiTheme="majorHAnsi" w:cstheme="majorHAnsi"/>
+                <w:u w:val="single"/>
+                <w:lang w:val="es-419"/>
+              </w:rPr>
+              <w:t>[i] }}</w:t>
+            </w:r>
+            <w:r>
+              <w:rPr>
+                <w:rFonts w:asciiTheme="majorHAnsi" w:hAnsiTheme="majorHAnsi" w:cstheme="majorHAnsi"/>
+                <w:lang w:val="es-419"/>
+              </w:rPr>
+              <w:t xml:space="preserve">{% </w:t>
+            </w:r>
+            <w:proofErr w:type="spellStart"/>
+            <w:r>
+              <w:rPr>
+                <w:rFonts w:asciiTheme="majorHAnsi" w:hAnsiTheme="majorHAnsi" w:cstheme="majorHAnsi"/>
+                <w:lang w:val="es-419"/>
+              </w:rPr>
+              <w:t>if</w:t>
+            </w:r>
+            <w:proofErr w:type="spellEnd"/>
+            <w:r>
+              <w:rPr>
+                <w:rFonts w:asciiTheme="majorHAnsi" w:hAnsiTheme="majorHAnsi" w:cstheme="majorHAnsi"/>
+                <w:lang w:val="es-419"/>
+              </w:rPr>
+              <w:t xml:space="preserve"> i == 0 %} {{ </w:t>
+            </w:r>
+            <w:proofErr w:type="spellStart"/>
+            <w:r>
+              <w:rPr>
+                <w:rFonts w:asciiTheme="majorHAnsi" w:hAnsiTheme="majorHAnsi" w:cstheme="majorHAnsi"/>
+                <w:lang w:val="es-419"/>
+              </w:rPr>
+              <w:t>comma_and_list</w:t>
+            </w:r>
+            <w:proofErr w:type="spellEnd"/>
+            <w:r>
+              <w:rPr>
+                <w:rFonts w:asciiTheme="majorHAnsi" w:hAnsiTheme="majorHAnsi" w:cstheme="majorHAnsi"/>
+                <w:lang w:val="es-419"/>
+              </w:rPr>
+              <w:t>(</w:t>
+            </w:r>
+            <w:proofErr w:type="spellStart"/>
+            <w:r>
+              <w:rPr>
+                <w:rFonts w:asciiTheme="majorHAnsi" w:hAnsiTheme="majorHAnsi" w:cstheme="majorHAnsi"/>
+                <w:lang w:val="es-419"/>
+              </w:rPr>
+              <w:t>children_for_retainer</w:t>
+            </w:r>
+            <w:proofErr w:type="spellEnd"/>
+            <w:r>
+              <w:rPr>
+                <w:rFonts w:asciiTheme="majorHAnsi" w:hAnsiTheme="majorHAnsi" w:cstheme="majorHAnsi"/>
+                <w:lang w:val="es-419"/>
+              </w:rPr>
+              <w:t xml:space="preserve">) }}{% </w:t>
+            </w:r>
+            <w:proofErr w:type="spellStart"/>
+            <w:r>
+              <w:rPr>
+                <w:rFonts w:asciiTheme="majorHAnsi" w:hAnsiTheme="majorHAnsi" w:cstheme="majorHAnsi"/>
+                <w:lang w:val="es-419"/>
+              </w:rPr>
+              <w:t>endif</w:t>
+            </w:r>
+            <w:proofErr w:type="spellEnd"/>
+            <w:r>
+              <w:rPr>
+                <w:rFonts w:asciiTheme="majorHAnsi" w:hAnsiTheme="majorHAnsi" w:cstheme="majorHAnsi"/>
+                <w:lang w:val="es-419"/>
+              </w:rPr>
+              <w:t xml:space="preserve"> %}</w:t>
+            </w:r>
+          </w:p>
+        </w:tc>
+        <w:tc>
+          <w:tcPr>
+            <w:tcW w:w="1766" w:type="dxa"/>
+          </w:tcPr>
+          <w:p>
+            <w:pPr>
+              <w:spacing w:line="18" w:lineRule="atLeast"/>
+              <w:rPr>
+                <w:rFonts w:asciiTheme="majorHAnsi" w:hAnsiTheme="majorHAnsi" w:cstheme="majorHAnsi"/>
+              </w:rPr>
+            </w:pPr>
+          </w:p>
+        </w:tc>
+        <w:tc>
+          <w:tcPr>
+            <w:tcW w:w="3184" w:type="dxa"/>
+            <w:tcBorders>
+              <w:top w:val="single" w:sz="4" w:space="0" w:color="auto"/>
+            </w:tcBorders>
+          </w:tcPr>
+          <w:p>
+            <w:pPr>
+              <w:spacing w:line="18" w:lineRule="atLeast"/>
+              <w:rPr>
+                <w:rFonts w:asciiTheme="majorHAnsi" w:hAnsiTheme="majorHAnsi" w:cstheme="majorHAnsi"/>
+              </w:rPr>
+            </w:pPr>
+            <w:r>
+              <w:rPr>
+                <w:rFonts w:asciiTheme="majorHAnsi" w:hAnsiTheme="majorHAnsi" w:cstheme="majorHAnsi"/>
+              </w:rPr>
+              <w:t>Date</w:t>
+            </w:r>
+          </w:p>
+        </w:tc>
+      </w:tr>
+    </w:tbl>
+    <w:p>
+      <w:pPr>
         <w:spacing w:line="18" w:lineRule="atLeast"/>
         <w:rPr>
           <w:rFonts w:asciiTheme="majorHAnsi" w:hAnsiTheme="majorHAnsi" w:cstheme="majorHAnsi"/>
-          <w:lang w:val="es-419"/>
-        </w:rPr>
-      </w:pPr>
-      <w:proofErr w:type="gramStart"/>
-      <w:r>
-        <w:rPr>
-          <w:rFonts w:asciiTheme="majorHAnsi" w:hAnsiTheme="majorHAnsi" w:cstheme="majorHAnsi"/>
-          <w:u w:val="single"/>
-          <w:lang w:val="es-419"/>
-        </w:rPr>
-        <w:t xml:space="preserve">{{ </w:t>
-      </w:r>
-      <w:proofErr w:type="spellStart"/>
-      <w:r>
-        <w:rPr>
-          <w:rFonts w:asciiTheme="majorHAnsi" w:hAnsiTheme="majorHAnsi" w:cstheme="majorHAnsi"/>
-          <w:u w:val="single"/>
-          <w:lang w:val="es-419"/>
-        </w:rPr>
-        <w:t>users</w:t>
-      </w:r>
-      <w:proofErr w:type="spellEnd"/>
-      <w:proofErr w:type="gramEnd"/>
-      <w:r>
-        <w:rPr>
-          <w:rFonts w:asciiTheme="majorHAnsi" w:hAnsiTheme="majorHAnsi" w:cstheme="majorHAnsi"/>
-          <w:u w:val="single"/>
-          <w:lang w:val="es-419"/>
-        </w:rPr>
-        <w:t xml:space="preserve">[i] }} </w:t>
-      </w:r>
-      <w:r>
-        <w:rPr>
-          <w:rFonts w:asciiTheme="majorHAnsi" w:hAnsiTheme="majorHAnsi" w:cstheme="majorHAnsi"/>
-          <w:lang w:val="es-419"/>
-        </w:rPr>
-        <w:tab/>
-      </w:r>
-    </w:p>
-    <w:p>
-      <w:pPr>
-        <w:spacing w:line="18" w:lineRule="atLeast"/>
-        <w:rPr>
-          <w:rFonts w:asciiTheme="majorHAnsi" w:hAnsiTheme="majorHAnsi" w:cstheme="majorHAnsi"/>
-          <w:lang w:val="es-419"/>
-        </w:rPr>
-      </w:pPr>
-      <w:proofErr w:type="gramStart"/>
-      <w:r>
-        <w:rPr>
-          <w:rFonts w:asciiTheme="majorHAnsi" w:hAnsiTheme="majorHAnsi" w:cstheme="majorHAnsi"/>
-          <w:lang w:val="es-419"/>
-        </w:rPr>
-        <w:t>Nombre{</w:t>
-      </w:r>
-      <w:proofErr w:type="gramEnd"/>
-      <w:r>
-        <w:rPr>
-          <w:rFonts w:asciiTheme="majorHAnsi" w:hAnsiTheme="majorHAnsi" w:cstheme="majorHAnsi"/>
-          <w:lang w:val="es-419"/>
-        </w:rPr>
-        <w:t xml:space="preserve">% </w:t>
-      </w:r>
-      <w:proofErr w:type="spellStart"/>
-      <w:r>
-        <w:rPr>
-          <w:rFonts w:asciiTheme="majorHAnsi" w:hAnsiTheme="majorHAnsi" w:cstheme="majorHAnsi"/>
-          <w:lang w:val="es-419"/>
-        </w:rPr>
-        <w:t>if</w:t>
-      </w:r>
-      <w:proofErr w:type="spellEnd"/>
-      <w:r>
-        <w:rPr>
-          <w:rFonts w:asciiTheme="majorHAnsi" w:hAnsiTheme="majorHAnsi" w:cstheme="majorHAnsi"/>
-          <w:lang w:val="es-419"/>
-        </w:rPr>
-        <w:t xml:space="preserve"> i == 0 and (</w:t>
-      </w:r>
-      <w:proofErr w:type="spellStart"/>
-      <w:r>
-        <w:rPr>
-          <w:rFonts w:asciiTheme="majorHAnsi" w:hAnsiTheme="majorHAnsi" w:cstheme="majorHAnsi"/>
-          <w:lang w:val="es-419"/>
-        </w:rPr>
-        <w:t>children_for_retainer</w:t>
-      </w:r>
-      <w:proofErr w:type="spellEnd"/>
-      <w:r>
-        <w:rPr>
-          <w:rFonts w:asciiTheme="majorHAnsi" w:hAnsiTheme="majorHAnsi" w:cstheme="majorHAnsi"/>
-          <w:lang w:val="es-419"/>
-        </w:rPr>
-        <w:t xml:space="preserve"> | </w:t>
-      </w:r>
-      <w:proofErr w:type="spellStart"/>
-      <w:r>
-        <w:rPr>
-          <w:rFonts w:asciiTheme="majorHAnsi" w:hAnsiTheme="majorHAnsi" w:cstheme="majorHAnsi"/>
-          <w:lang w:val="es-419"/>
-        </w:rPr>
-        <w:t>length</w:t>
-      </w:r>
-      <w:proofErr w:type="spellEnd"/>
-      <w:r>
-        <w:rPr>
-          <w:rFonts w:asciiTheme="majorHAnsi" w:hAnsiTheme="majorHAnsi" w:cstheme="majorHAnsi"/>
-          <w:lang w:val="es-419"/>
-        </w:rPr>
-        <w:t xml:space="preserve">) %} {{ </w:t>
-      </w:r>
-      <w:proofErr w:type="spellStart"/>
-      <w:r>
-        <w:rPr>
-          <w:rFonts w:asciiTheme="majorHAnsi" w:hAnsiTheme="majorHAnsi" w:cstheme="majorHAnsi"/>
-          <w:lang w:val="es-419"/>
-        </w:rPr>
-        <w:t>comma_and_list</w:t>
-      </w:r>
-      <w:proofErr w:type="spellEnd"/>
-      <w:r>
-        <w:rPr>
-          <w:rFonts w:asciiTheme="majorHAnsi" w:hAnsiTheme="majorHAnsi" w:cstheme="majorHAnsi"/>
-          <w:lang w:val="es-419"/>
-        </w:rPr>
-        <w:t>(</w:t>
-      </w:r>
-      <w:proofErr w:type="spellStart"/>
-      <w:r>
-        <w:rPr>
-          <w:rFonts w:asciiTheme="majorHAnsi" w:hAnsiTheme="majorHAnsi" w:cstheme="majorHAnsi"/>
-          <w:lang w:val="es-419"/>
-        </w:rPr>
-        <w:t>children_for_retainer</w:t>
-      </w:r>
-      <w:proofErr w:type="spellEnd"/>
-      <w:r>
-        <w:rPr>
-          <w:rFonts w:asciiTheme="majorHAnsi" w:hAnsiTheme="majorHAnsi" w:cstheme="majorHAnsi"/>
-          <w:lang w:val="es-419"/>
-        </w:rPr>
-        <w:t xml:space="preserve">) }}{% </w:t>
-      </w:r>
-      <w:proofErr w:type="spellStart"/>
-      <w:r>
-        <w:rPr>
-          <w:rFonts w:asciiTheme="majorHAnsi" w:hAnsiTheme="majorHAnsi" w:cstheme="majorHAnsi"/>
-          <w:lang w:val="es-419"/>
-        </w:rPr>
-        <w:t>endif</w:t>
-      </w:r>
-      <w:proofErr w:type="spellEnd"/>
-      <w:r>
-        <w:rPr>
-          <w:rFonts w:asciiTheme="majorHAnsi" w:hAnsiTheme="majorHAnsi" w:cstheme="majorHAnsi"/>
-          <w:lang w:val="es-419"/>
-        </w:rPr>
-        <w:t xml:space="preserve"> %} </w:t>
-      </w:r>
-    </w:p>
-    <w:p>
-      <w:pPr>
-        <w:spacing w:line="18" w:lineRule="atLeast"/>
-        <w:rPr>
-          <w:rFonts w:asciiTheme="majorHAnsi" w:hAnsiTheme="majorHAnsi" w:cstheme="majorHAnsi"/>
-          <w:lang w:val="es-419"/>
-        </w:rPr>
-      </w:pPr>
-    </w:p>
-    <w:p>
-      <w:pPr>
-        <w:spacing w:line="18" w:lineRule="atLeast"/>
-        <w:rPr>
-          <w:rFonts w:asciiTheme="majorHAnsi" w:hAnsiTheme="majorHAnsi" w:cstheme="majorHAnsi"/>
-          <w:lang w:val="es-419"/>
-        </w:rPr>
-      </w:pPr>
-      <w:r>
-        <w:rPr>
-          <w:rFonts w:asciiTheme="majorHAnsi" w:hAnsiTheme="majorHAnsi" w:cstheme="majorHAnsi"/>
-          <w:lang w:val="es-419"/>
-        </w:rPr>
-        <w:t xml:space="preserve">{{ </w:t>
-      </w:r>
-      <w:proofErr w:type="spellStart"/>
-      <w:r>
-        <w:rPr>
-          <w:rFonts w:asciiTheme="majorHAnsi" w:hAnsiTheme="majorHAnsi" w:cstheme="majorHAnsi"/>
-          <w:lang w:val="es-419"/>
-        </w:rPr>
-        <w:t>users</w:t>
-      </w:r>
-      <w:proofErr w:type="spellEnd"/>
-      <w:r>
-        <w:rPr>
-          <w:rFonts w:asciiTheme="majorHAnsi" w:hAnsiTheme="majorHAnsi" w:cstheme="majorHAnsi"/>
-          <w:lang w:val="es-419"/>
-        </w:rPr>
-        <w:t>[i].</w:t>
-      </w:r>
-      <w:proofErr w:type="spellStart"/>
-      <w:r>
-        <w:rPr>
-          <w:rFonts w:asciiTheme="majorHAnsi" w:hAnsiTheme="majorHAnsi" w:cstheme="majorHAnsi"/>
-          <w:lang w:val="es-419"/>
-        </w:rPr>
-        <w:t>signature</w:t>
-      </w:r>
-      <w:r>
-        <w:rPr>
-          <w:rFonts w:asciiTheme="majorHAnsi" w:hAnsiTheme="majorHAnsi" w:cstheme="majorHAnsi"/>
-          <w:lang w:val="es-419"/>
-        </w:rPr>
-        <w:t>.show</w:t>
-      </w:r>
-      <w:proofErr w:type="spellEnd"/>
-      <w:r>
-        <w:rPr>
-          <w:rFonts w:asciiTheme="majorHAnsi" w:hAnsiTheme="majorHAnsi" w:cstheme="majorHAnsi"/>
-          <w:lang w:val="es-419"/>
-        </w:rPr>
-        <w:t>(</w:t>
-      </w:r>
-      <w:proofErr w:type="spellStart"/>
-      <w:r>
-        <w:rPr>
-          <w:rFonts w:asciiTheme="majorHAnsi" w:hAnsiTheme="majorHAnsi" w:cstheme="majorHAnsi"/>
-          <w:lang w:val="es-419"/>
-        </w:rPr>
-        <w:t>width</w:t>
-      </w:r>
-      <w:proofErr w:type="spellEnd"/>
-      <w:r>
-        <w:rPr>
-          <w:rFonts w:asciiTheme="majorHAnsi" w:hAnsiTheme="majorHAnsi" w:cstheme="majorHAnsi"/>
-          <w:lang w:val="es-419"/>
-        </w:rPr>
-        <w:t>="</w:t>
-      </w:r>
-      <w:r>
-        <w:rPr>
-          <w:rFonts w:asciiTheme="majorHAnsi" w:hAnsiTheme="majorHAnsi" w:cstheme="majorHAnsi"/>
-          <w:lang w:val="es-419"/>
-        </w:rPr>
-        <w:t>1</w:t>
-      </w:r>
-      <w:bookmarkStart w:id="0" w:name="_GoBack"/>
-      <w:bookmarkEnd w:id="0"/>
-      <w:r>
-        <w:rPr>
-          <w:rFonts w:asciiTheme="majorHAnsi" w:hAnsiTheme="majorHAnsi" w:cstheme="majorHAnsi"/>
-          <w:lang w:val="es-419"/>
-        </w:rPr>
-        <w:t>in"</w:t>
-      </w:r>
-      <w:r>
-        <w:rPr>
-          <w:rFonts w:asciiTheme="majorHAnsi" w:hAnsiTheme="majorHAnsi" w:cstheme="majorHAnsi"/>
-          <w:lang w:val="es-419"/>
-        </w:rPr>
-        <w:t>)</w:t>
-      </w:r>
-      <w:r>
-        <w:rPr>
-          <w:rFonts w:asciiTheme="majorHAnsi" w:hAnsiTheme="majorHAnsi" w:cstheme="majorHAnsi"/>
-          <w:lang w:val="es-419"/>
-        </w:rPr>
-        <w:t xml:space="preserve"> }}</w:t>
-      </w:r>
-      <w:r>
-        <w:rPr>
-          <w:rFonts w:asciiTheme="majorHAnsi" w:hAnsiTheme="majorHAnsi" w:cstheme="majorHAnsi"/>
-          <w:lang w:val="es-419"/>
-        </w:rPr>
-        <w:tab/>
-      </w:r>
-      <w:r>
-        <w:rPr>
-          <w:rFonts w:asciiTheme="majorHAnsi" w:hAnsiTheme="majorHAnsi" w:cstheme="majorHAnsi"/>
-          <w:lang w:val="es-419"/>
-        </w:rPr>
-        <w:tab/>
-      </w:r>
-      <w:r>
-        <w:rPr>
-          <w:rFonts w:asciiTheme="majorHAnsi" w:hAnsiTheme="majorHAnsi" w:cstheme="majorHAnsi"/>
-          <w:lang w:val="es-419"/>
-        </w:rPr>
-        <w:t xml:space="preserve">                                </w:t>
-      </w:r>
-      <w:r>
-        <w:rPr>
-          <w:rFonts w:asciiTheme="majorHAnsi" w:hAnsiTheme="majorHAnsi" w:cstheme="majorHAnsi"/>
-          <w:u w:val="single"/>
-          <w:lang w:val="es-419"/>
-        </w:rPr>
-        <w:t xml:space="preserve">{{  </w:t>
-      </w:r>
-      <w:proofErr w:type="spellStart"/>
-      <w:r>
-        <w:rPr>
-          <w:rFonts w:asciiTheme="majorHAnsi" w:hAnsiTheme="majorHAnsi" w:cstheme="majorHAnsi"/>
-          <w:u w:val="single"/>
-          <w:lang w:val="es-419"/>
-        </w:rPr>
-        <w:t>today</w:t>
-      </w:r>
-      <w:proofErr w:type="spellEnd"/>
-      <w:r>
-        <w:rPr>
-          <w:rFonts w:asciiTheme="majorHAnsi" w:hAnsiTheme="majorHAnsi" w:cstheme="majorHAnsi"/>
-          <w:u w:val="single"/>
-          <w:lang w:val="es-419"/>
-        </w:rPr>
-        <w:t>() }}</w:t>
-      </w:r>
-      <w:r>
-        <w:rPr>
-          <w:rFonts w:asciiTheme="majorHAnsi" w:hAnsiTheme="majorHAnsi" w:cstheme="majorHAnsi"/>
-          <w:u w:val="single"/>
-          <w:lang w:val="es-419"/>
-        </w:rPr>
-        <w:tab/>
-      </w:r>
-      <w:r>
-        <w:rPr>
-          <w:rFonts w:asciiTheme="majorHAnsi" w:hAnsiTheme="majorHAnsi" w:cstheme="majorHAnsi"/>
-          <w:u w:val="single"/>
-          <w:lang w:val="es-419"/>
-        </w:rPr>
-        <w:tab/>
-      </w:r>
-    </w:p>
-    <w:p>
-      <w:pPr>
-        <w:spacing w:line="18" w:lineRule="atLeast"/>
-        <w:rPr>
-          <w:rFonts w:asciiTheme="majorHAnsi" w:hAnsiTheme="majorHAnsi" w:cstheme="majorHAnsi"/>
-          <w:lang w:val="es-419"/>
-        </w:rPr>
-      </w:pPr>
-      <w:r>
-        <w:rPr>
-          <w:rFonts w:asciiTheme="majorHAnsi" w:hAnsiTheme="majorHAnsi" w:cstheme="majorHAnsi"/>
-          <w:lang w:val="es-419"/>
-        </w:rPr>
-        <w:t>Firma</w:t>
-      </w:r>
-      <w:r>
-        <w:rPr>
-          <w:rFonts w:asciiTheme="majorHAnsi" w:hAnsiTheme="majorHAnsi" w:cstheme="majorHAnsi"/>
-          <w:lang w:val="es-419"/>
-        </w:rPr>
-        <w:t xml:space="preserve">                                                                                 </w:t>
-      </w:r>
-      <w:r>
-        <w:rPr>
-          <w:rFonts w:asciiTheme="majorHAnsi" w:hAnsiTheme="majorHAnsi" w:cstheme="majorHAnsi"/>
-          <w:lang w:val="es-419"/>
-        </w:rPr>
-        <w:t>Fecha</w:t>
-      </w:r>
+          <w:b/>
+          <w:color w:val="202124"/>
+          <w:lang w:val="es-419"/>
+        </w:rPr>
+      </w:pPr>
     </w:p>
     <w:sectPr>
       <w:headerReference w:type="default" r:id="rId10"/>
@@ -3422,7 +3324,7 @@
     <w:lsdException w:name="Table Web 2" w:semiHidden="1" w:unhideWhenUsed="1"/>
     <w:lsdException w:name="Table Web 3" w:semiHidden="1" w:unhideWhenUsed="1"/>
     <w:lsdException w:name="Balloon Text" w:semiHidden="1" w:unhideWhenUsed="1"/>
-    <w:lsdException w:name="Table Grid" w:uiPriority="39"/>
+    <w:lsdException w:name="Table Grid" w:uiPriority="59"/>
     <w:lsdException w:name="Table Theme" w:semiHidden="1" w:unhideWhenUsed="1"/>
     <w:lsdException w:name="Placeholder Text" w:semiHidden="1"/>
     <w:lsdException w:name="No Spacing" w:uiPriority="1" w:qFormat="1"/>
@@ -3647,7 +3549,7 @@
   <w:style w:type="paragraph" w:default="1" w:styleId="Normal">
     <w:name w:val="Normal"/>
     <w:qFormat/>
-    <w:rsid w:val="00DD4D24"/>
+    <w:rsid w:val="001D4495"/>
   </w:style>
   <w:style w:type="paragraph" w:styleId="Heading1">
     <w:name w:val="heading 1"/>

</xml_diff>